<commit_message>
fixed issue in ai class
</commit_message>
<xml_diff>
--- a/NeaProject.docx
+++ b/NeaProject.docx
@@ -154,8 +154,13 @@
         <w:t xml:space="preserve"> </w:t>
       </w:r>
       <w:r>
-        <w:t>This is evident from many websites giving opinions on the best games that came out this year e.g.</w:t>
-      </w:r>
+        <w:t xml:space="preserve">This is evident from many websites giving opinions on the best games that came out this year </w:t>
+      </w:r>
+      <w:proofErr w:type="gramStart"/>
+      <w:r>
+        <w:t>e.g.</w:t>
+      </w:r>
+      <w:proofErr w:type="gramEnd"/>
       <w:r>
         <w:t xml:space="preserve"> polygon.com </w:t>
       </w:r>
@@ -345,7 +350,15 @@
         <w:t>’</w:t>
       </w:r>
       <w:r>
-        <w:t xml:space="preserve"> and ‘celeste’. These are very famous games in the target genre. While there are others to due to my lack of artistic skills I’ve decided to choose systems that use simple pixel art type graphics.</w:t>
+        <w:t xml:space="preserve"> and ‘celeste’. These are very famous games in the target genre. While there are others to due to my lack of artistic </w:t>
+      </w:r>
+      <w:proofErr w:type="gramStart"/>
+      <w:r>
+        <w:t>skills</w:t>
+      </w:r>
+      <w:proofErr w:type="gramEnd"/>
+      <w:r>
+        <w:t xml:space="preserve"> I’ve decided to choose systems that use simple pixel art type graphics.</w:t>
       </w:r>
     </w:p>
     <w:p>
@@ -447,17 +460,41 @@
         <w:pStyle w:val="ListParagraph"/>
       </w:pPr>
       <w:r>
-        <w:t xml:space="preserve">Firstly, Dead Cells (the game in the picture below) makes use of a controllable player that can walk, roll, attack and jump. It also makes use of procedural world building to create new worlds to explore. This is something a lot of games that fit into this genre use and would be </w:t>
+        <w:t xml:space="preserve">Firstly, Dead Cells (the game in the picture below) makes use of a controllable player that can walk, roll, </w:t>
+      </w:r>
+      <w:proofErr w:type="gramStart"/>
+      <w:r>
+        <w:t>attack</w:t>
+      </w:r>
+      <w:proofErr w:type="gramEnd"/>
+      <w:r>
+        <w:t xml:space="preserve"> and jump. It also makes use of procedural world building to create new worlds to explore. This is something a lot of games that fit into this genre use and would be </w:t>
       </w:r>
       <w:r>
         <w:lastRenderedPageBreak/>
-        <w:t>an interesting thing to add in order to make the game less repetitive and keep it being fun for longer. Enemies are what make the experience interesting. The way Dead cells handles enemies is by checking for when the player comes into a certain range of the enemy</w:t>
+        <w:t xml:space="preserve">an interesting thing to add </w:t>
+      </w:r>
+      <w:proofErr w:type="gramStart"/>
+      <w:r>
+        <w:t>in order to</w:t>
+      </w:r>
+      <w:proofErr w:type="gramEnd"/>
+      <w:r>
+        <w:t xml:space="preserve"> make the game less repetitive and keep it being fun for longer. Enemies are what make the experience interesting. The way Dead cells handles enemies is by checking for when the player comes into a certain range of the enemy</w:t>
       </w:r>
       <w:r>
         <w:t xml:space="preserve">. If the player steps into this range, they get the enemies </w:t>
       </w:r>
       <w:r>
-        <w:t xml:space="preserve">‘Aggro’. This means they’ve spotted you and will run after you so that they can attack you. Due to complex terrain the ai has to be able to navigate </w:t>
+        <w:t xml:space="preserve">‘Aggro’. This means they’ve spotted you and will run after you so that they can attack you. Due to complex terrain the ai </w:t>
+      </w:r>
+      <w:proofErr w:type="gramStart"/>
+      <w:r>
+        <w:t>has to</w:t>
+      </w:r>
+      <w:proofErr w:type="gramEnd"/>
+      <w:r>
+        <w:t xml:space="preserve"> be able to navigate </w:t>
       </w:r>
       <w:r>
         <w:t>its</w:t>
@@ -505,7 +542,15 @@
         <w:t>and</w:t>
       </w:r>
       <w:r>
-        <w:t xml:space="preserve"> incentivise the player to try and dodge there attacks with abilities such as the roll mentioned </w:t>
+        <w:t xml:space="preserve"> incentivise the player to try and dodge </w:t>
+      </w:r>
+      <w:proofErr w:type="gramStart"/>
+      <w:r>
+        <w:t>there</w:t>
+      </w:r>
+      <w:proofErr w:type="gramEnd"/>
+      <w:r>
+        <w:t xml:space="preserve"> attacks with abilities such as the roll mentioned </w:t>
       </w:r>
       <w:r>
         <w:t>beforehand</w:t>
@@ -674,8 +719,13 @@
                   <w:pPr>
                     <w:pStyle w:val="ListParagraph"/>
                   </w:pPr>
+                  <w:proofErr w:type="gramStart"/>
                   <w:r>
-                    <w:t>Powerups , Hp Bar,  Inventory , Map , Gold amount , In game time</w:t>
+                    <w:t>Powerups ,</w:t>
+                  </w:r>
+                  <w:proofErr w:type="gramEnd"/>
+                  <w:r>
+                    <w:t xml:space="preserve"> Hp Bar,  Inventory , Map , Gold amount , In game time</w:t>
                   </w:r>
                 </w:p>
                 <w:p>
@@ -710,7 +760,31 @@
         <w:pStyle w:val="ListParagraph"/>
       </w:pPr>
       <w:r>
-        <w:t xml:space="preserve">Despite having quite a lot different things on the screen attention stays on the player this is most likely done through correct use of colour. Despite this the screen could be argued to be rather cluttered and could decrease in the amount of things shown. For example while in game time and a map is useful if a map was truly needed then a button could be allocated to bring up a map. Furthermore, the in-game time isn’t very useful unless you want to try to complete the game as quick as possible. </w:t>
+        <w:t xml:space="preserve">Despite having </w:t>
+      </w:r>
+      <w:proofErr w:type="gramStart"/>
+      <w:r>
+        <w:t>quite</w:t>
+      </w:r>
+      <w:proofErr w:type="gramEnd"/>
+      <w:r>
+        <w:t xml:space="preserve"> a lot different things on the screen attention stays on the player this is most likely done through correct use of colour. Despite this the screen could be argued to be rather cluttered and could decrease in the </w:t>
+      </w:r>
+      <w:proofErr w:type="gramStart"/>
+      <w:r>
+        <w:t>amount</w:t>
+      </w:r>
+      <w:proofErr w:type="gramEnd"/>
+      <w:r>
+        <w:t xml:space="preserve"> of things shown. For </w:t>
+      </w:r>
+      <w:proofErr w:type="gramStart"/>
+      <w:r>
+        <w:t>example</w:t>
+      </w:r>
+      <w:proofErr w:type="gramEnd"/>
+      <w:r>
+        <w:t xml:space="preserve"> while in game time and a map is useful if a map was truly needed then a button could be allocated to bring up a map. Furthermore, the in-game time isn’t very useful unless you want to try to complete the game as quick as possible. </w:t>
       </w:r>
     </w:p>
     <w:p>
@@ -818,8 +892,9 @@
           <w:sz w:val="18"/>
           <w:szCs w:val="18"/>
         </w:rPr>
-        <w:t xml:space="preserve">dead cells : </w:t>
-      </w:r>
+        <w:t xml:space="preserve">dead </w:t>
+      </w:r>
+      <w:proofErr w:type="gramStart"/>
       <w:r>
         <w:rPr>
           <w:i/>
@@ -827,6 +902,25 @@
           <w:sz w:val="18"/>
           <w:szCs w:val="18"/>
         </w:rPr>
+        <w:t>cells :</w:t>
+      </w:r>
+      <w:proofErr w:type="gramEnd"/>
+      <w:r>
+        <w:rPr>
+          <w:i/>
+          <w:iCs/>
+          <w:sz w:val="18"/>
+          <w:szCs w:val="18"/>
+        </w:rPr>
+        <w:t xml:space="preserve"> </w:t>
+      </w:r>
+      <w:r>
+        <w:rPr>
+          <w:i/>
+          <w:iCs/>
+          <w:sz w:val="18"/>
+          <w:szCs w:val="18"/>
+        </w:rPr>
         <w:t>https://switchplayer.net/2018/08/07/dead-cells-review/</w:t>
       </w:r>
     </w:p>
@@ -872,7 +966,15 @@
         <w:t xml:space="preserve">. I will attempt to use as many video game </w:t>
       </w:r>
       <w:r>
-        <w:t>conventions as possible e.g. using the ‘w’, ’a’, ’s’ and ’d’ keys for movement as well as the space bar for jumping.</w:t>
+        <w:t xml:space="preserve">conventions as possible </w:t>
+      </w:r>
+      <w:proofErr w:type="gramStart"/>
+      <w:r>
+        <w:t>e.g.</w:t>
+      </w:r>
+      <w:proofErr w:type="gramEnd"/>
+      <w:r>
+        <w:t xml:space="preserve"> using the ‘w’, ’a’, ’s’ and ’d’ keys for movement as well as the space bar for jumping.</w:t>
       </w:r>
       <w:r>
         <w:t xml:space="preserve"> This will make the controls</w:t>
@@ -1359,6 +1461,7 @@
         <w:t xml:space="preserve">Most of the answers were unsure but the answers I did get were mainly: for games such as dead cells were disliking the difficulty of the game being </w:t>
       </w:r>
       <w:proofErr w:type="spellStart"/>
+      <w:proofErr w:type="gramStart"/>
       <w:r>
         <w:rPr>
           <w:sz w:val="24"/>
@@ -1367,6 +1470,7 @@
         <w:t>to</w:t>
       </w:r>
       <w:proofErr w:type="spellEnd"/>
+      <w:proofErr w:type="gramEnd"/>
       <w:r>
         <w:rPr>
           <w:sz w:val="24"/>
@@ -1648,7 +1752,23 @@
           <w:sz w:val="24"/>
           <w:szCs w:val="24"/>
         </w:rPr>
-        <w:t>While similar to question 2 it would be great to know if there were systems in place which whilst may not be fun might still need in the game to make it harder or more interesting or other ways that the game needs in order to be any good.</w:t>
+        <w:t xml:space="preserve">While </w:t>
+      </w:r>
+      <w:proofErr w:type="gramStart"/>
+      <w:r>
+        <w:rPr>
+          <w:sz w:val="24"/>
+          <w:szCs w:val="24"/>
+        </w:rPr>
+        <w:t>similar to</w:t>
+      </w:r>
+      <w:proofErr w:type="gramEnd"/>
+      <w:r>
+        <w:rPr>
+          <w:sz w:val="24"/>
+          <w:szCs w:val="24"/>
+        </w:rPr>
+        <w:t xml:space="preserve"> question 2 it would be great to know if there were systems in place which whilst may not be fun might still need in the game to make it harder or more interesting or other ways that the game needs in order to be any good.</w:t>
       </w:r>
     </w:p>
     <w:p>
@@ -1912,7 +2032,15 @@
         <w:t>prospective</w:t>
       </w:r>
       <w:r>
-        <w:t xml:space="preserve"> users thoughts on the current systems enemy Ai is crucial as </w:t>
+        <w:t xml:space="preserve"> </w:t>
+      </w:r>
+      <w:proofErr w:type="gramStart"/>
+      <w:r>
+        <w:t>users</w:t>
+      </w:r>
+      <w:proofErr w:type="gramEnd"/>
+      <w:r>
+        <w:t xml:space="preserve"> thoughts on the current systems enemy Ai is crucial as </w:t>
       </w:r>
       <w:r>
         <w:t>it will be one of the hardest things to create.</w:t>
@@ -2263,7 +2391,23 @@
         <w:pStyle w:val="ListParagraph"/>
       </w:pPr>
       <w:r>
-        <w:t>As I don’t have a lot of time I need to make sure that certain systems as mandatory and others as optional. Looking over the time I have and the information I collected in my interviews I can say that a good combat system and procedural generation with an interesting enemy Ai will be something I must complete. These set requirements are in place as they seem the most important things to making the application fun for the prospective users. However, the combat system will be reduced from the current systems design to a single close-range sword. The procedural generation will be made to output different worlds that can be navigated but there will only be enemies to find In the world. This means that a good challenging ai to fight will be crucial and something I must spend a lot of time on to make the game fun.</w:t>
+        <w:t xml:space="preserve">As I don’t have a lot of </w:t>
+      </w:r>
+      <w:proofErr w:type="gramStart"/>
+      <w:r>
+        <w:t>time</w:t>
+      </w:r>
+      <w:proofErr w:type="gramEnd"/>
+      <w:r>
+        <w:t xml:space="preserve"> I need to make sure that certain systems as mandatory and others as optional. Looking over the time I have and the information I collected in my interviews I can say that a good combat system and procedural generation with an interesting enemy Ai will be something I must complete. These set requirements are in place as they seem the most important things to making the application fun for the prospective users. However, the combat system will be reduced from the current systems design to a single close-range sword. The procedural generation will be made to output different worlds that can be navigated but there will only be enemies to find </w:t>
+      </w:r>
+      <w:proofErr w:type="gramStart"/>
+      <w:r>
+        <w:t>In</w:t>
+      </w:r>
+      <w:proofErr w:type="gramEnd"/>
+      <w:r>
+        <w:t xml:space="preserve"> the world. This means that a good challenging ai to fight will be crucial and something I must spend a lot of time on to make the game fun.</w:t>
       </w:r>
       <w:r>
         <w:t xml:space="preserve"> Additionally in the last question of the interview I mentioned the interesting idea of a character creation. Due to the time constraints and </w:t>
@@ -2275,8 +2419,13 @@
         <w:t xml:space="preserve"> I will have to limit myself into just the addition of naming </w:t>
       </w:r>
       <w:r>
-        <w:t>the users</w:t>
-      </w:r>
+        <w:t xml:space="preserve">the </w:t>
+      </w:r>
+      <w:proofErr w:type="gramStart"/>
+      <w:r>
+        <w:t>users</w:t>
+      </w:r>
+      <w:proofErr w:type="gramEnd"/>
       <w:r>
         <w:t xml:space="preserve"> character.</w:t>
       </w:r>
@@ -2879,14 +3028,7 @@
           <w:sz w:val="24"/>
           <w:szCs w:val="24"/>
         </w:rPr>
-        <w:t xml:space="preserve">the user </w:t>
-      </w:r>
-      <w:r>
-        <w:rPr>
-          <w:sz w:val="24"/>
-          <w:szCs w:val="24"/>
-        </w:rPr>
-        <w:t>clicks</w:t>
+        <w:t>the user clicks</w:t>
       </w:r>
       <w:r>
         <w:rPr>
@@ -3178,15 +3320,33 @@
           <w:b w:val="0"/>
           <w:bCs w:val="0"/>
         </w:rPr>
-        <w:t xml:space="preserve">can scroll through them if they </w:t>
-      </w:r>
+        <w:t xml:space="preserve">can scroll through them if </w:t>
+      </w:r>
+      <w:proofErr w:type="gramStart"/>
       <w:r>
         <w:rPr>
           <w:rStyle w:val="Strong"/>
           <w:b w:val="0"/>
           <w:bCs w:val="0"/>
         </w:rPr>
-        <w:t xml:space="preserve"> all don’t fit in </w:t>
+        <w:t xml:space="preserve">they </w:t>
+      </w:r>
+      <w:r>
+        <w:rPr>
+          <w:rStyle w:val="Strong"/>
+          <w:b w:val="0"/>
+          <w:bCs w:val="0"/>
+        </w:rPr>
+        <w:t xml:space="preserve"> all</w:t>
+      </w:r>
+      <w:proofErr w:type="gramEnd"/>
+      <w:r>
+        <w:rPr>
+          <w:rStyle w:val="Strong"/>
+          <w:b w:val="0"/>
+          <w:bCs w:val="0"/>
+        </w:rPr>
+        <w:t xml:space="preserve"> don’t fit in </w:t>
       </w:r>
       <w:r>
         <w:rPr>
@@ -3378,14 +3538,7 @@
           <w:sz w:val="24"/>
           <w:szCs w:val="24"/>
         </w:rPr>
-        <w:t xml:space="preserve">the user </w:t>
-      </w:r>
-      <w:r>
-        <w:rPr>
-          <w:sz w:val="24"/>
-          <w:szCs w:val="24"/>
-        </w:rPr>
-        <w:t>has</w:t>
+        <w:t>the user has</w:t>
       </w:r>
       <w:r>
         <w:rPr>
@@ -3619,7 +3772,7 @@
           <w:b w:val="0"/>
           <w:bCs w:val="0"/>
         </w:rPr>
-        <w:t xml:space="preserve">selected the </w:t>
+        <w:t xml:space="preserve">selected the world list option in the world menu, then this screen will be returned. It has the title </w:t>
       </w:r>
       <w:r>
         <w:rPr>
@@ -3627,7 +3780,7 @@
           <w:b w:val="0"/>
           <w:bCs w:val="0"/>
         </w:rPr>
-        <w:t>world</w:t>
+        <w:t>‘</w:t>
       </w:r>
       <w:r>
         <w:rPr>
@@ -3635,7 +3788,7 @@
           <w:b w:val="0"/>
           <w:bCs w:val="0"/>
         </w:rPr>
-        <w:t xml:space="preserve"> list option in the world </w:t>
+        <w:t>load world</w:t>
       </w:r>
       <w:r>
         <w:rPr>
@@ -3643,7 +3796,7 @@
           <w:b w:val="0"/>
           <w:bCs w:val="0"/>
         </w:rPr>
-        <w:t>menu,</w:t>
+        <w:t>’</w:t>
       </w:r>
       <w:r>
         <w:rPr>
@@ -3651,7 +3804,14 @@
           <w:b w:val="0"/>
           <w:bCs w:val="0"/>
         </w:rPr>
-        <w:t xml:space="preserve"> then this screen will be returned. It has the title </w:t>
+        <w:t xml:space="preserve"> at the top of the screen. Below it there is a box which will display all the worlds saved. </w:t>
+      </w:r>
+      <w:r>
+        <w:rPr>
+          <w:sz w:val="24"/>
+          <w:szCs w:val="24"/>
+        </w:rPr>
+        <w:t xml:space="preserve">the user </w:t>
       </w:r>
       <w:r>
         <w:rPr>
@@ -3659,7 +3819,7 @@
           <w:b w:val="0"/>
           <w:bCs w:val="0"/>
         </w:rPr>
-        <w:t>‘</w:t>
+        <w:t xml:space="preserve">can scroll through them if they </w:t>
       </w:r>
       <w:r>
         <w:rPr>
@@ -3667,7 +3827,7 @@
           <w:b w:val="0"/>
           <w:bCs w:val="0"/>
         </w:rPr>
-        <w:t>load world</w:t>
+        <w:t>don’t all fit</w:t>
       </w:r>
       <w:r>
         <w:rPr>
@@ -3675,7 +3835,7 @@
           <w:b w:val="0"/>
           <w:bCs w:val="0"/>
         </w:rPr>
-        <w:t>’</w:t>
+        <w:t xml:space="preserve"> </w:t>
       </w:r>
       <w:r>
         <w:rPr>
@@ -3683,7 +3843,7 @@
           <w:b w:val="0"/>
           <w:bCs w:val="0"/>
         </w:rPr>
-        <w:t xml:space="preserve"> at the top of the screen. Below it there is a box which will display all the world</w:t>
+        <w:t>ins</w:t>
       </w:r>
       <w:r>
         <w:rPr>
@@ -3691,7 +3851,7 @@
           <w:b w:val="0"/>
           <w:bCs w:val="0"/>
         </w:rPr>
-        <w:t>s</w:t>
+        <w:t xml:space="preserve">ide the box and when select a </w:t>
       </w:r>
       <w:r>
         <w:rPr>
@@ -3699,7 +3859,7 @@
           <w:b w:val="0"/>
           <w:bCs w:val="0"/>
         </w:rPr>
-        <w:t xml:space="preserve"> saved</w:t>
+        <w:t>world</w:t>
       </w:r>
       <w:r>
         <w:rPr>
@@ -3707,7 +3867,7 @@
           <w:b w:val="0"/>
           <w:bCs w:val="0"/>
         </w:rPr>
-        <w:t>.</w:t>
+        <w:t xml:space="preserve"> that </w:t>
       </w:r>
       <w:r>
         <w:rPr>
@@ -3715,14 +3875,7 @@
           <w:b w:val="0"/>
           <w:bCs w:val="0"/>
         </w:rPr>
-        <w:t xml:space="preserve"> </w:t>
-      </w:r>
-      <w:r>
-        <w:rPr>
-          <w:sz w:val="24"/>
-          <w:szCs w:val="24"/>
-        </w:rPr>
-        <w:t xml:space="preserve">the user </w:t>
+        <w:t>world</w:t>
       </w:r>
       <w:r>
         <w:rPr>
@@ -3730,127 +3883,7 @@
           <w:b w:val="0"/>
           <w:bCs w:val="0"/>
         </w:rPr>
-        <w:t>can scroll through them</w:t>
-      </w:r>
-      <w:r>
-        <w:rPr>
-          <w:rStyle w:val="Strong"/>
-          <w:b w:val="0"/>
-          <w:bCs w:val="0"/>
-        </w:rPr>
-        <w:t xml:space="preserve"> </w:t>
-      </w:r>
-      <w:r>
-        <w:rPr>
-          <w:rStyle w:val="Strong"/>
-          <w:b w:val="0"/>
-          <w:bCs w:val="0"/>
-        </w:rPr>
-        <w:t xml:space="preserve">if they </w:t>
-      </w:r>
-      <w:r>
-        <w:rPr>
-          <w:rStyle w:val="Strong"/>
-          <w:b w:val="0"/>
-          <w:bCs w:val="0"/>
-        </w:rPr>
-        <w:t>don’t all fit</w:t>
-      </w:r>
-      <w:r>
-        <w:rPr>
-          <w:rStyle w:val="Strong"/>
-          <w:b w:val="0"/>
-          <w:bCs w:val="0"/>
-        </w:rPr>
-        <w:t xml:space="preserve"> </w:t>
-      </w:r>
-      <w:r>
-        <w:rPr>
-          <w:rStyle w:val="Strong"/>
-          <w:b w:val="0"/>
-          <w:bCs w:val="0"/>
-        </w:rPr>
-        <w:t>ins</w:t>
-      </w:r>
-      <w:r>
-        <w:rPr>
-          <w:rStyle w:val="Strong"/>
-          <w:b w:val="0"/>
-          <w:bCs w:val="0"/>
-        </w:rPr>
-        <w:t xml:space="preserve">ide the box and </w:t>
-      </w:r>
-      <w:r>
-        <w:rPr>
-          <w:rStyle w:val="Strong"/>
-          <w:b w:val="0"/>
-          <w:bCs w:val="0"/>
-        </w:rPr>
-        <w:t xml:space="preserve">when </w:t>
-      </w:r>
-      <w:r>
-        <w:rPr>
-          <w:rStyle w:val="Strong"/>
-          <w:b w:val="0"/>
-          <w:bCs w:val="0"/>
-        </w:rPr>
-        <w:t xml:space="preserve">select </w:t>
-      </w:r>
-      <w:r>
-        <w:rPr>
-          <w:rStyle w:val="Strong"/>
-          <w:b w:val="0"/>
-          <w:bCs w:val="0"/>
-        </w:rPr>
-        <w:t xml:space="preserve">a </w:t>
-      </w:r>
-      <w:r>
-        <w:rPr>
-          <w:rStyle w:val="Strong"/>
-          <w:b w:val="0"/>
-          <w:bCs w:val="0"/>
-        </w:rPr>
-        <w:t>world</w:t>
-      </w:r>
-      <w:r>
-        <w:rPr>
-          <w:rStyle w:val="Strong"/>
-          <w:b w:val="0"/>
-          <w:bCs w:val="0"/>
-        </w:rPr>
-        <w:t xml:space="preserve"> </w:t>
-      </w:r>
-      <w:r>
-        <w:rPr>
-          <w:rStyle w:val="Strong"/>
-          <w:b w:val="0"/>
-          <w:bCs w:val="0"/>
-        </w:rPr>
-        <w:t xml:space="preserve">that </w:t>
-      </w:r>
-      <w:r>
-        <w:rPr>
-          <w:rStyle w:val="Strong"/>
-          <w:b w:val="0"/>
-          <w:bCs w:val="0"/>
-        </w:rPr>
-        <w:t>world</w:t>
-      </w:r>
-      <w:r>
-        <w:rPr>
-          <w:rStyle w:val="Strong"/>
-          <w:b w:val="0"/>
-          <w:bCs w:val="0"/>
-        </w:rPr>
-        <w:t xml:space="preserve"> name </w:t>
-      </w:r>
-      <w:r>
-        <w:rPr>
-          <w:rStyle w:val="Strong"/>
-          <w:b w:val="0"/>
-          <w:bCs w:val="0"/>
-        </w:rPr>
-        <w:t>will then be highlighted. Next to the box is a list of options:</w:t>
+        <w:t xml:space="preserve"> name will then be highlighted. Next to the box is a list of options:</w:t>
       </w:r>
     </w:p>
     <w:p>
@@ -3916,15 +3949,7 @@
           <w:b w:val="0"/>
           <w:bCs w:val="0"/>
         </w:rPr>
-        <w:t xml:space="preserve">Submit will then </w:t>
-      </w:r>
-      <w:r>
-        <w:rPr>
-          <w:rStyle w:val="Strong"/>
-          <w:b w:val="0"/>
-          <w:bCs w:val="0"/>
-        </w:rPr>
-        <w:t>start the game.</w:t>
+        <w:t>Submit will then start the game.</w:t>
       </w:r>
     </w:p>
     <w:p>
@@ -3961,23 +3986,7 @@
           <w:b w:val="0"/>
           <w:bCs w:val="0"/>
         </w:rPr>
-        <w:t xml:space="preserve">to the </w:t>
-      </w:r>
-      <w:r>
-        <w:rPr>
-          <w:rStyle w:val="Strong"/>
-          <w:b w:val="0"/>
-          <w:bCs w:val="0"/>
-        </w:rPr>
-        <w:t>world</w:t>
-      </w:r>
-      <w:r>
-        <w:rPr>
-          <w:rStyle w:val="Strong"/>
-          <w:b w:val="0"/>
-          <w:bCs w:val="0"/>
-        </w:rPr>
-        <w:t xml:space="preserve"> menu.</w:t>
+        <w:t>to the world menu.</w:t>
       </w:r>
     </w:p>
     <w:p>
@@ -4021,35 +4030,14 @@
           <w:sz w:val="24"/>
           <w:szCs w:val="24"/>
         </w:rPr>
-        <w:t xml:space="preserve">the user </w:t>
-      </w:r>
-      <w:r>
-        <w:rPr>
-          <w:sz w:val="24"/>
-          <w:szCs w:val="24"/>
-        </w:rPr>
-        <w:t>clicks</w:t>
-      </w:r>
-      <w:r>
-        <w:rPr>
-          <w:sz w:val="24"/>
-          <w:szCs w:val="24"/>
-        </w:rPr>
-        <w:t xml:space="preserve"> the Create new </w:t>
-      </w:r>
-      <w:r>
-        <w:rPr>
-          <w:sz w:val="24"/>
-          <w:szCs w:val="24"/>
-        </w:rPr>
-        <w:t>world</w:t>
-      </w:r>
-      <w:r>
-        <w:rPr>
-          <w:sz w:val="24"/>
-          <w:szCs w:val="24"/>
-        </w:rPr>
-        <w:t xml:space="preserve"> option in the world menu it will take </w:t>
+        <w:t>the user clicks</w:t>
+      </w:r>
+      <w:r>
+        <w:rPr>
+          <w:sz w:val="24"/>
+          <w:szCs w:val="24"/>
+        </w:rPr>
+        <w:t xml:space="preserve"> the Create new world option in the world menu it will take </w:t>
       </w:r>
       <w:r>
         <w:rPr>
@@ -4151,14 +4139,7 @@
           <w:sz w:val="24"/>
           <w:szCs w:val="24"/>
         </w:rPr>
-        <w:t xml:space="preserve">The submit button will </w:t>
-      </w:r>
-      <w:r>
-        <w:rPr>
-          <w:sz w:val="24"/>
-          <w:szCs w:val="24"/>
-        </w:rPr>
-        <w:t xml:space="preserve">take </w:t>
+        <w:t xml:space="preserve">The submit button will take </w:t>
       </w:r>
       <w:r>
         <w:rPr>
@@ -4593,13 +4574,7 @@
         <w:rPr>
           <w:rStyle w:val="Strong"/>
         </w:rPr>
-        <w:t xml:space="preserve">When the world is created </w:t>
-      </w:r>
-      <w:r>
-        <w:rPr>
-          <w:rStyle w:val="Strong"/>
-        </w:rPr>
-        <w:t>Enemies are place randomly around the world.</w:t>
+        <w:t>When the world is created Enemies are place randomly around the world.</w:t>
       </w:r>
     </w:p>
     <w:p>
@@ -4851,8 +4826,16 @@
         <w:rPr>
           <w:rStyle w:val="Strong"/>
         </w:rPr>
-        <w:t>the user can press ‘escape’ to go to the in game menu</w:t>
-      </w:r>
+        <w:t xml:space="preserve">the user can press ‘escape’ to go to the in game </w:t>
+      </w:r>
+      <w:proofErr w:type="gramStart"/>
+      <w:r>
+        <w:rPr>
+          <w:rStyle w:val="Strong"/>
+        </w:rPr>
+        <w:t>menu</w:t>
+      </w:r>
+      <w:proofErr w:type="gramEnd"/>
     </w:p>
     <w:p>
       <w:pPr>
@@ -4986,7 +4969,15 @@
         <w:ind w:left="1080"/>
       </w:pPr>
       <w:r>
-        <w:t>All the menus in the game will similar a title a list of options or prompts with the occasional special interaction such as a type bar. The idea is to keep it simple and easy to understand which screen you at and be able to navigate easily with easy-to-understand buttons.</w:t>
+        <w:t xml:space="preserve">All the menus in the game will similar a title a list of options or prompts with the occasional special interaction such as a </w:t>
+      </w:r>
+      <w:proofErr w:type="gramStart"/>
+      <w:r>
+        <w:t>type</w:t>
+      </w:r>
+      <w:proofErr w:type="gramEnd"/>
+      <w:r>
+        <w:t xml:space="preserve"> bar. The idea is to keep it simple and easy to understand which screen you at and be able to navigate easily with easy-to-understand buttons.</w:t>
       </w:r>
     </w:p>
     <w:p>
@@ -5148,7 +5139,39 @@
         <w:t>use of its own language</w:t>
       </w:r>
       <w:r>
-        <w:t xml:space="preserve"> GDScript. These both seemed like good candidates as through my research they seem simple to use, have the ability to make the type of game I would like and use a language I’m quite proficient in python (GDScript being very similar to python). On the one hand Godot is much more powerful in terms of implementing features. Furthermore, performance wise Godot is better then Pygame due to Pygame only using the CPU whereas Godot making use of the CPU and the GPU. On the other hand Pygame simplicity makes it a lot more approachable and as I said before Pygame leaves all the implementation of features such as physics and animations down to the programmer. Through research I found that Pygame is agreed upon as easier to learn then other engines such as Godot because of it’s simplicity. This is why I thought it would be best to go with Pygame. The idea of it is to get the core fundamentals of the game down in Pygame and if the game continues to get updated  perhaps I could transpose from Pygame to Godot at some point in the future. </w:t>
+        <w:t xml:space="preserve"> GDScript. These both seemed like good candidates as through my research they seem simple to use, </w:t>
+      </w:r>
+      <w:proofErr w:type="gramStart"/>
+      <w:r>
+        <w:t>have the ability to</w:t>
+      </w:r>
+      <w:proofErr w:type="gramEnd"/>
+      <w:r>
+        <w:t xml:space="preserve"> make the type of game I would like and use a language I’m quite proficient in python (GDScript being very similar to python). On the one hand Godot is much more powerful in terms of implementing features. Furthermore, performance wise Godot is better then Pygame due to Pygame only using the CPU whereas Godot making use of the CPU and the GPU. On the other </w:t>
+      </w:r>
+      <w:proofErr w:type="gramStart"/>
+      <w:r>
+        <w:t>hand</w:t>
+      </w:r>
+      <w:proofErr w:type="gramEnd"/>
+      <w:r>
+        <w:t xml:space="preserve"> Pygame simplicity makes it a lot more approachable and as I said before Pygame leaves all the implementation of features such as physics and animations down to the programmer. Through research I found that Pygame is agreed upon as easier to learn then other engines such as Godot because of </w:t>
+      </w:r>
+      <w:proofErr w:type="gramStart"/>
+      <w:r>
+        <w:t>it’s</w:t>
+      </w:r>
+      <w:proofErr w:type="gramEnd"/>
+      <w:r>
+        <w:t xml:space="preserve"> simplicity. This is why I thought it would be best to go with Pygame. The idea of it is to get the core fundamentals of the game down in Pygame and if the game continues to get </w:t>
+      </w:r>
+      <w:proofErr w:type="gramStart"/>
+      <w:r>
+        <w:t>updated  perhaps</w:t>
+      </w:r>
+      <w:proofErr w:type="gramEnd"/>
+      <w:r>
+        <w:t xml:space="preserve"> I could transpose from Pygame to Godot at some point in the future. </w:t>
       </w:r>
     </w:p>
     <w:p>
@@ -5182,8 +5205,13 @@
         <w:pStyle w:val="Heading1"/>
       </w:pPr>
       <w:r>
-        <w:t>Identification of validation required</w:t>
-      </w:r>
+        <w:t xml:space="preserve">Identification of validation </w:t>
+      </w:r>
+      <w:proofErr w:type="gramStart"/>
+      <w:r>
+        <w:t>required</w:t>
+      </w:r>
+      <w:proofErr w:type="gramEnd"/>
     </w:p>
     <w:tbl>
       <w:tblPr>
@@ -5322,13 +5350,7 @@
           </w:tcPr>
           <w:p>
             <w:r>
-              <w:t xml:space="preserve">Length must be larger </w:t>
-            </w:r>
-            <w:r>
-              <w:t>than</w:t>
-            </w:r>
-            <w:r>
-              <w:t xml:space="preserve"> 0 letters</w:t>
+              <w:t>Length must be larger than 0 letters</w:t>
             </w:r>
           </w:p>
         </w:tc>
@@ -5454,7 +5476,15 @@
           </w:tcPr>
           <w:p>
             <w:r>
-              <w:t>Name must be in letters e.g. no numbers or symbols</w:t>
+              <w:t xml:space="preserve">Name must be in letters </w:t>
+            </w:r>
+            <w:proofErr w:type="gramStart"/>
+            <w:r>
+              <w:t>e.g.</w:t>
+            </w:r>
+            <w:proofErr w:type="gramEnd"/>
+            <w:r>
+              <w:t xml:space="preserve"> no numbers or symbols</w:t>
             </w:r>
           </w:p>
         </w:tc>
@@ -5496,7 +5526,15 @@
           </w:tcPr>
           <w:p>
             <w:r>
-              <w:t>Name must be in letters e.g. no numbers or symbols</w:t>
+              <w:t xml:space="preserve">Name must be in letters </w:t>
+            </w:r>
+            <w:proofErr w:type="gramStart"/>
+            <w:r>
+              <w:t>e.g.</w:t>
+            </w:r>
+            <w:proofErr w:type="gramEnd"/>
+            <w:r>
+              <w:t xml:space="preserve"> no numbers or symbols</w:t>
             </w:r>
           </w:p>
         </w:tc>
@@ -6738,6 +6776,7 @@
                 <w:szCs w:val="24"/>
               </w:rPr>
             </w:pPr>
+            <w:proofErr w:type="gramStart"/>
             <w:r>
               <w:rPr>
                 <w:sz w:val="24"/>
@@ -6750,7 +6789,15 @@
                 <w:sz w:val="24"/>
                 <w:szCs w:val="24"/>
               </w:rPr>
-              <w:t>(4)</w:t>
+              <w:t>(</w:t>
+            </w:r>
+            <w:proofErr w:type="gramEnd"/>
+            <w:r>
+              <w:rPr>
+                <w:sz w:val="24"/>
+                <w:szCs w:val="24"/>
+              </w:rPr>
+              <w:t>4)</w:t>
             </w:r>
           </w:p>
         </w:tc>
@@ -6834,12 +6881,21 @@
                 <w:szCs w:val="24"/>
               </w:rPr>
             </w:pPr>
-            <w:r>
-              <w:rPr>
-                <w:sz w:val="24"/>
-                <w:szCs w:val="24"/>
-              </w:rPr>
-              <w:t>CHAR(255)</w:t>
+            <w:proofErr w:type="gramStart"/>
+            <w:r>
+              <w:rPr>
+                <w:sz w:val="24"/>
+                <w:szCs w:val="24"/>
+              </w:rPr>
+              <w:t>CHAR(</w:t>
+            </w:r>
+            <w:proofErr w:type="gramEnd"/>
+            <w:r>
+              <w:rPr>
+                <w:sz w:val="24"/>
+                <w:szCs w:val="24"/>
+              </w:rPr>
+              <w:t>255)</w:t>
             </w:r>
           </w:p>
         </w:tc>
@@ -7117,6 +7173,7 @@
                 <w:szCs w:val="24"/>
               </w:rPr>
             </w:pPr>
+            <w:proofErr w:type="gramStart"/>
             <w:r>
               <w:rPr>
                 <w:sz w:val="24"/>
@@ -7124,6 +7181,7 @@
               </w:rPr>
               <w:t>INT(</w:t>
             </w:r>
+            <w:proofErr w:type="gramEnd"/>
             <w:r>
               <w:rPr>
                 <w:sz w:val="24"/>
@@ -7213,12 +7271,21 @@
                 <w:szCs w:val="24"/>
               </w:rPr>
             </w:pPr>
-            <w:r>
-              <w:rPr>
-                <w:sz w:val="24"/>
-                <w:szCs w:val="24"/>
-              </w:rPr>
-              <w:t>CHAR(255)</w:t>
+            <w:proofErr w:type="gramStart"/>
+            <w:r>
+              <w:rPr>
+                <w:sz w:val="24"/>
+                <w:szCs w:val="24"/>
+              </w:rPr>
+              <w:t>CHAR(</w:t>
+            </w:r>
+            <w:proofErr w:type="gramEnd"/>
+            <w:r>
+              <w:rPr>
+                <w:sz w:val="24"/>
+                <w:szCs w:val="24"/>
+              </w:rPr>
+              <w:t>255)</w:t>
             </w:r>
           </w:p>
         </w:tc>
@@ -7295,12 +7362,21 @@
                 <w:szCs w:val="24"/>
               </w:rPr>
             </w:pPr>
-            <w:r>
-              <w:rPr>
-                <w:sz w:val="24"/>
-                <w:szCs w:val="24"/>
-              </w:rPr>
-              <w:t>INT(12)</w:t>
+            <w:proofErr w:type="gramStart"/>
+            <w:r>
+              <w:rPr>
+                <w:sz w:val="24"/>
+                <w:szCs w:val="24"/>
+              </w:rPr>
+              <w:t>INT(</w:t>
+            </w:r>
+            <w:proofErr w:type="gramEnd"/>
+            <w:r>
+              <w:rPr>
+                <w:sz w:val="24"/>
+                <w:szCs w:val="24"/>
+              </w:rPr>
+              <w:t>12)</w:t>
             </w:r>
           </w:p>
         </w:tc>
@@ -7590,6 +7666,7 @@
                 <w:szCs w:val="24"/>
               </w:rPr>
             </w:pPr>
+            <w:proofErr w:type="gramStart"/>
             <w:r>
               <w:rPr>
                 <w:sz w:val="24"/>
@@ -7602,7 +7679,15 @@
                 <w:sz w:val="24"/>
                 <w:szCs w:val="24"/>
               </w:rPr>
-              <w:t>(4)</w:t>
+              <w:t>(</w:t>
+            </w:r>
+            <w:proofErr w:type="gramEnd"/>
+            <w:r>
+              <w:rPr>
+                <w:sz w:val="24"/>
+                <w:szCs w:val="24"/>
+              </w:rPr>
+              <w:t>4)</w:t>
             </w:r>
           </w:p>
         </w:tc>
@@ -7681,6 +7766,7 @@
                 <w:szCs w:val="24"/>
               </w:rPr>
             </w:pPr>
+            <w:proofErr w:type="gramStart"/>
             <w:r>
               <w:rPr>
                 <w:sz w:val="24"/>
@@ -7693,7 +7779,15 @@
                 <w:sz w:val="24"/>
                 <w:szCs w:val="24"/>
               </w:rPr>
-              <w:t>(4)</w:t>
+              <w:t>(</w:t>
+            </w:r>
+            <w:proofErr w:type="gramEnd"/>
+            <w:r>
+              <w:rPr>
+                <w:sz w:val="24"/>
+                <w:szCs w:val="24"/>
+              </w:rPr>
+              <w:t>4)</w:t>
             </w:r>
           </w:p>
         </w:tc>
@@ -7772,12 +7866,21 @@
                 <w:szCs w:val="24"/>
               </w:rPr>
             </w:pPr>
-            <w:r>
-              <w:rPr>
-                <w:sz w:val="24"/>
-                <w:szCs w:val="24"/>
-              </w:rPr>
-              <w:t>DOUBLE(6,3)</w:t>
+            <w:proofErr w:type="gramStart"/>
+            <w:r>
+              <w:rPr>
+                <w:sz w:val="24"/>
+                <w:szCs w:val="24"/>
+              </w:rPr>
+              <w:t>DOUBLE(</w:t>
+            </w:r>
+            <w:proofErr w:type="gramEnd"/>
+            <w:r>
+              <w:rPr>
+                <w:sz w:val="24"/>
+                <w:szCs w:val="24"/>
+              </w:rPr>
+              <w:t>6,3)</w:t>
             </w:r>
           </w:p>
         </w:tc>
@@ -7856,12 +7959,21 @@
                 <w:szCs w:val="24"/>
               </w:rPr>
             </w:pPr>
-            <w:r>
-              <w:rPr>
-                <w:sz w:val="24"/>
-                <w:szCs w:val="24"/>
-              </w:rPr>
-              <w:t>DOUBLE(6,3)</w:t>
+            <w:proofErr w:type="gramStart"/>
+            <w:r>
+              <w:rPr>
+                <w:sz w:val="24"/>
+                <w:szCs w:val="24"/>
+              </w:rPr>
+              <w:t>DOUBLE(</w:t>
+            </w:r>
+            <w:proofErr w:type="gramEnd"/>
+            <w:r>
+              <w:rPr>
+                <w:sz w:val="24"/>
+                <w:szCs w:val="24"/>
+              </w:rPr>
+              <w:t>6,3)</w:t>
             </w:r>
           </w:p>
         </w:tc>
@@ -8073,6 +8185,7 @@
                 <w:szCs w:val="24"/>
               </w:rPr>
             </w:pPr>
+            <w:proofErr w:type="gramStart"/>
             <w:r>
               <w:rPr>
                 <w:sz w:val="24"/>
@@ -8085,7 +8198,15 @@
                 <w:sz w:val="24"/>
                 <w:szCs w:val="24"/>
               </w:rPr>
-              <w:t>(4)</w:t>
+              <w:t>(</w:t>
+            </w:r>
+            <w:proofErr w:type="gramEnd"/>
+            <w:r>
+              <w:rPr>
+                <w:sz w:val="24"/>
+                <w:szCs w:val="24"/>
+              </w:rPr>
+              <w:t>4)</w:t>
             </w:r>
           </w:p>
         </w:tc>
@@ -8164,12 +8285,21 @@
                 <w:szCs w:val="24"/>
               </w:rPr>
             </w:pPr>
-            <w:r>
-              <w:rPr>
-                <w:sz w:val="24"/>
-                <w:szCs w:val="24"/>
-              </w:rPr>
-              <w:t>INT(4)</w:t>
+            <w:proofErr w:type="gramStart"/>
+            <w:r>
+              <w:rPr>
+                <w:sz w:val="24"/>
+                <w:szCs w:val="24"/>
+              </w:rPr>
+              <w:t>INT(</w:t>
+            </w:r>
+            <w:proofErr w:type="gramEnd"/>
+            <w:r>
+              <w:rPr>
+                <w:sz w:val="24"/>
+                <w:szCs w:val="24"/>
+              </w:rPr>
+              <w:t>4)</w:t>
             </w:r>
           </w:p>
         </w:tc>
@@ -8372,6 +8502,7 @@
                 <w:szCs w:val="24"/>
               </w:rPr>
             </w:pPr>
+            <w:proofErr w:type="gramStart"/>
             <w:r>
               <w:rPr>
                 <w:sz w:val="24"/>
@@ -8384,7 +8515,15 @@
                 <w:sz w:val="24"/>
                 <w:szCs w:val="24"/>
               </w:rPr>
-              <w:t>(4)</w:t>
+              <w:t>(</w:t>
+            </w:r>
+            <w:proofErr w:type="gramEnd"/>
+            <w:r>
+              <w:rPr>
+                <w:sz w:val="24"/>
+                <w:szCs w:val="24"/>
+              </w:rPr>
+              <w:t>4)</w:t>
             </w:r>
           </w:p>
         </w:tc>
@@ -8424,7 +8563,23 @@
                 <w:sz w:val="24"/>
                 <w:szCs w:val="24"/>
               </w:rPr>
-              <w:t>Relates as a foreign  key to CHARACTER entity</w:t>
+              <w:t xml:space="preserve">Relates as a </w:t>
+            </w:r>
+            <w:proofErr w:type="gramStart"/>
+            <w:r>
+              <w:rPr>
+                <w:sz w:val="24"/>
+                <w:szCs w:val="24"/>
+              </w:rPr>
+              <w:t>foreign  key</w:t>
+            </w:r>
+            <w:proofErr w:type="gramEnd"/>
+            <w:r>
+              <w:rPr>
+                <w:sz w:val="24"/>
+                <w:szCs w:val="24"/>
+              </w:rPr>
+              <w:t xml:space="preserve"> to CHARACTER entity</w:t>
             </w:r>
           </w:p>
         </w:tc>
@@ -8470,6 +8625,7 @@
                 <w:szCs w:val="24"/>
               </w:rPr>
             </w:pPr>
+            <w:proofErr w:type="gramStart"/>
             <w:r>
               <w:rPr>
                 <w:sz w:val="24"/>
@@ -8482,7 +8638,15 @@
                 <w:sz w:val="24"/>
                 <w:szCs w:val="24"/>
               </w:rPr>
-              <w:t>(4)</w:t>
+              <w:t>(</w:t>
+            </w:r>
+            <w:proofErr w:type="gramEnd"/>
+            <w:r>
+              <w:rPr>
+                <w:sz w:val="24"/>
+                <w:szCs w:val="24"/>
+              </w:rPr>
+              <w:t>4)</w:t>
             </w:r>
           </w:p>
         </w:tc>
@@ -8589,6 +8753,7 @@
                 <w:szCs w:val="24"/>
               </w:rPr>
             </w:pPr>
+            <w:proofErr w:type="gramStart"/>
             <w:r>
               <w:rPr>
                 <w:sz w:val="24"/>
@@ -8601,7 +8766,15 @@
                 <w:sz w:val="24"/>
                 <w:szCs w:val="24"/>
               </w:rPr>
-              <w:t>(5)</w:t>
+              <w:t>(</w:t>
+            </w:r>
+            <w:proofErr w:type="gramEnd"/>
+            <w:r>
+              <w:rPr>
+                <w:sz w:val="24"/>
+                <w:szCs w:val="24"/>
+              </w:rPr>
+              <w:t>5)</w:t>
             </w:r>
           </w:p>
         </w:tc>
@@ -8724,7 +8897,23 @@
                 <w:sz w:val="24"/>
                 <w:szCs w:val="24"/>
               </w:rPr>
-              <w:t>The name of the difficulty e.g. “easy”</w:t>
+              <w:t xml:space="preserve">The name of the difficulty </w:t>
+            </w:r>
+            <w:proofErr w:type="gramStart"/>
+            <w:r>
+              <w:rPr>
+                <w:sz w:val="24"/>
+                <w:szCs w:val="24"/>
+              </w:rPr>
+              <w:t>e.g.</w:t>
+            </w:r>
+            <w:proofErr w:type="gramEnd"/>
+            <w:r>
+              <w:rPr>
+                <w:sz w:val="24"/>
+                <w:szCs w:val="24"/>
+              </w:rPr>
+              <w:t xml:space="preserve"> “easy”</w:t>
             </w:r>
           </w:p>
         </w:tc>
@@ -9071,12 +9260,21 @@
                 <w:szCs w:val="24"/>
               </w:rPr>
             </w:pPr>
-            <w:r>
-              <w:rPr>
-                <w:sz w:val="24"/>
-                <w:szCs w:val="24"/>
-              </w:rPr>
-              <w:t>INT(2)</w:t>
+            <w:proofErr w:type="gramStart"/>
+            <w:r>
+              <w:rPr>
+                <w:sz w:val="24"/>
+                <w:szCs w:val="24"/>
+              </w:rPr>
+              <w:t>INT(</w:t>
+            </w:r>
+            <w:proofErr w:type="gramEnd"/>
+            <w:r>
+              <w:rPr>
+                <w:sz w:val="24"/>
+                <w:szCs w:val="24"/>
+              </w:rPr>
+              <w:t>2)</w:t>
             </w:r>
           </w:p>
         </w:tc>
@@ -9131,29 +9329,11 @@
       </w:pPr>
       <w:r>
         <w:rPr>
-          <w:sz w:val="24"/>
-          <w:szCs w:val="24"/>
-        </w:rPr>
-        <w:br w:type="page"/>
-      </w:r>
-    </w:p>
-    <w:p>
-      <w:pPr>
-        <w:rPr>
           <w:b/>
           <w:bCs/>
           <w:sz w:val="24"/>
           <w:szCs w:val="24"/>
         </w:rPr>
-      </w:pPr>
-      <w:r>
-        <w:rPr>
-          <w:b/>
-          <w:bCs/>
-          <w:sz w:val="24"/>
-          <w:szCs w:val="24"/>
-        </w:rPr>
-        <w:lastRenderedPageBreak/>
         <w:t>Entity relationship diagram:</w:t>
       </w:r>
     </w:p>
@@ -9231,74 +9411,14 @@
           <w:szCs w:val="24"/>
         </w:rPr>
       </w:pPr>
-    </w:p>
-    <w:p>
-      <w:pPr>
+      <w:commentRangeStart w:id="1"/>
+      <w:r>
         <w:rPr>
           <w:b/>
           <w:bCs/>
           <w:sz w:val="24"/>
           <w:szCs w:val="24"/>
         </w:rPr>
-      </w:pPr>
-    </w:p>
-    <w:p>
-      <w:pPr>
-        <w:rPr>
-          <w:b/>
-          <w:bCs/>
-          <w:sz w:val="24"/>
-          <w:szCs w:val="24"/>
-        </w:rPr>
-      </w:pPr>
-    </w:p>
-    <w:p>
-      <w:pPr>
-        <w:rPr>
-          <w:b/>
-          <w:bCs/>
-          <w:sz w:val="24"/>
-          <w:szCs w:val="24"/>
-        </w:rPr>
-      </w:pPr>
-    </w:p>
-    <w:p>
-      <w:pPr>
-        <w:rPr>
-          <w:b/>
-          <w:bCs/>
-          <w:sz w:val="24"/>
-          <w:szCs w:val="24"/>
-        </w:rPr>
-      </w:pPr>
-    </w:p>
-    <w:p>
-      <w:pPr>
-        <w:rPr>
-          <w:b/>
-          <w:bCs/>
-          <w:sz w:val="24"/>
-          <w:szCs w:val="24"/>
-        </w:rPr>
-      </w:pPr>
-    </w:p>
-    <w:p>
-      <w:pPr>
-        <w:rPr>
-          <w:b/>
-          <w:bCs/>
-          <w:sz w:val="24"/>
-          <w:szCs w:val="24"/>
-        </w:rPr>
-      </w:pPr>
-      <w:commentRangeStart w:id="1"/>
-      <w:r>
-        <w:rPr>
-          <w:b/>
-          <w:bCs/>
-          <w:sz w:val="24"/>
-          <w:szCs w:val="24"/>
-        </w:rPr>
         <w:t>Data Flow diagrams:</w:t>
       </w:r>
       <w:commentRangeEnd w:id="1"/>
@@ -9326,8 +9446,8 @@
           <w:noProof/>
         </w:rPr>
         <w:drawing>
-          <wp:inline distT="0" distB="0" distL="0" distR="0" wp14:anchorId="7B4F4481" wp14:editId="7D0EE357">
-            <wp:extent cx="5730240" cy="3832860"/>
+          <wp:inline distT="0" distB="0" distL="0" distR="0" wp14:anchorId="7B4F4481" wp14:editId="014858F0">
+            <wp:extent cx="5295900" cy="3542337"/>
             <wp:effectExtent l="0" t="0" r="0" b="0"/>
             <wp:docPr id="6" name="Picture 6"/>
             <wp:cNvGraphicFramePr>
@@ -9358,7 +9478,7 @@
                   <pic:spPr bwMode="auto">
                     <a:xfrm>
                       <a:off x="0" y="0"/>
-                      <a:ext cx="5730240" cy="3832860"/>
+                      <a:ext cx="5298992" cy="3544405"/>
                     </a:xfrm>
                     <a:prstGeom prst="rect">
                       <a:avLst/>
@@ -9387,8 +9507,18 @@
           <w:sz w:val="24"/>
           <w:szCs w:val="24"/>
         </w:rPr>
-        <w:t>Proposed system for game</w:t>
-      </w:r>
+        <w:lastRenderedPageBreak/>
+        <w:t xml:space="preserve">Proposed system for </w:t>
+      </w:r>
+      <w:proofErr w:type="gramStart"/>
+      <w:r>
+        <w:rPr>
+          <w:sz w:val="24"/>
+          <w:szCs w:val="24"/>
+        </w:rPr>
+        <w:t>game</w:t>
+      </w:r>
+      <w:proofErr w:type="gramEnd"/>
     </w:p>
     <w:p>
       <w:pPr>
@@ -9400,7 +9530,6 @@
         <w:rPr>
           <w:noProof/>
         </w:rPr>
-        <w:lastRenderedPageBreak/>
         <w:drawing>
           <wp:inline distT="0" distB="0" distL="0" distR="0" wp14:anchorId="3C38E64F" wp14:editId="2645DD2E">
             <wp:extent cx="5730240" cy="4000500"/>
@@ -9509,19 +9638,22 @@
         <w:br/>
       </w:r>
       <w:commentRangeStart w:id="3"/>
-      <w:r>
-        <w:rPr>
-          <w:b/>
-          <w:bCs/>
+      <w:commentRangeEnd w:id="3"/>
+      <w:r>
+        <w:rPr>
+          <w:rStyle w:val="CommentReference"/>
+        </w:rPr>
+        <w:commentReference w:id="3"/>
+      </w:r>
+      <w:r>
+        <w:rPr>
           <w:noProof/>
-          <w:sz w:val="24"/>
-          <w:szCs w:val="24"/>
         </w:rPr>
         <w:drawing>
-          <wp:inline distT="0" distB="0" distL="0" distR="0" wp14:anchorId="73DCCE32" wp14:editId="56418944">
-            <wp:extent cx="5726430" cy="4806315"/>
+          <wp:inline distT="0" distB="0" distL="0" distR="0" wp14:anchorId="5C631472" wp14:editId="7D5E9FC4">
+            <wp:extent cx="5731510" cy="5941060"/>
             <wp:effectExtent l="0" t="0" r="0" b="0"/>
-            <wp:docPr id="8" name="Picture 8"/>
+            <wp:docPr id="4" name="Picture 4" descr="Diagram, engineering drawing&#10;&#10;Description automatically generated"/>
             <wp:cNvGraphicFramePr>
               <a:graphicFrameLocks xmlns:a="http://schemas.openxmlformats.org/drawingml/2006/main" noChangeAspect="1"/>
             </wp:cNvGraphicFramePr>
@@ -9529,13 +9661,13 @@
               <a:graphicData uri="http://schemas.openxmlformats.org/drawingml/2006/picture">
                 <pic:pic xmlns:pic="http://schemas.openxmlformats.org/drawingml/2006/picture">
                   <pic:nvPicPr>
-                    <pic:cNvPr id="0" name="Picture 3"/>
+                    <pic:cNvPr id="4" name="Picture 4" descr="Diagram, engineering drawing&#10;&#10;Description automatically generated"/>
                     <pic:cNvPicPr>
                       <a:picLocks noChangeAspect="1" noChangeArrowheads="1"/>
                     </pic:cNvPicPr>
                   </pic:nvPicPr>
                   <pic:blipFill>
-                    <a:blip r:embed="rId21">
+                    <a:blip r:embed="rId21" cstate="print">
                       <a:extLst>
                         <a:ext uri="{28A0092B-C50C-407E-A947-70E740481C1C}">
                           <a14:useLocalDpi xmlns:a14="http://schemas.microsoft.com/office/drawing/2010/main" val="0"/>
@@ -9550,7 +9682,7 @@
                   <pic:spPr bwMode="auto">
                     <a:xfrm>
                       <a:off x="0" y="0"/>
-                      <a:ext cx="5726430" cy="4806315"/>
+                      <a:ext cx="5731510" cy="5941060"/>
                     </a:xfrm>
                     <a:prstGeom prst="rect">
                       <a:avLst/>
@@ -9565,13 +9697,6 @@
             </a:graphic>
           </wp:inline>
         </w:drawing>
-      </w:r>
-      <w:commentRangeEnd w:id="3"/>
-      <w:r>
-        <w:rPr>
-          <w:rStyle w:val="CommentReference"/>
-        </w:rPr>
-        <w:commentReference w:id="3"/>
       </w:r>
     </w:p>
     <w:sectPr>
@@ -12824,6 +12949,7 @@
   <w:style w:type="character" w:default="1" w:styleId="DefaultParagraphFont">
     <w:name w:val="Default Paragraph Font"/>
     <w:uiPriority w:val="1"/>
+    <w:semiHidden/>
     <w:unhideWhenUsed/>
   </w:style>
   <w:style w:type="table" w:default="1" w:styleId="TableNormal">

</xml_diff>